<commit_message>
User aktiválás leírásában szereplő aláírás képzés műveletfüggő adatának javítása.
</commit_message>
<xml_diff>
--- a/docs/spec/M2M bizonylat interfész specifikáció 0.3.docx
+++ b/docs/spec/M2M bizonylat interfész specifikáció 0.3.docx
@@ -7096,13 +7096,7 @@
         </w:numPr>
       </w:pPr>
       <w:r>
-        <w:t>SHA</w:t>
-      </w:r>
-      <w:r>
-        <w:t>2</w:t>
-      </w:r>
-      <w:r>
-        <w:t>-256</w:t>
+        <w:t>SHA-256</w:t>
       </w:r>
     </w:p>
     <w:p>
@@ -7155,7 +7149,7 @@
                     <pic:cNvPicPr/>
                   </pic:nvPicPr>
                   <pic:blipFill>
-                    <a:blip r:embed="rId8"/>
+                    <a:blip r:embed="rId11"/>
                     <a:stretch>
                       <a:fillRect/>
                     </a:stretch>
@@ -7187,13 +7181,13 @@
       </w:pPr>
       <w:r>
         <w:lastRenderedPageBreak/>
-        <w:t>A kliens kezdeményezi a bizonylatfájl feltöltését a NAV M2M fájltárolójába. Megadja a bizonylatfájlt és a fájl SHA</w:t>
-      </w:r>
-      <w:r>
-        <w:t>2</w:t>
-      </w:r>
-      <w:r>
-        <w:t xml:space="preserve">-256 </w:t>
+        <w:t xml:space="preserve">A kliens kezdeményezi a bizonylatfájl feltöltését a NAV M2M fájltárolójába. Megadja a bizonylatfájlt és a fájl </w:t>
+      </w:r>
+      <w:r>
+        <w:t>SHA-256</w:t>
+      </w:r>
+      <w:r>
+        <w:t xml:space="preserve"> </w:t>
       </w:r>
       <w:proofErr w:type="spellStart"/>
       <w:r>
@@ -7282,13 +7276,13 @@
         <w:spacing w:after="160" w:line="254" w:lineRule="auto"/>
       </w:pPr>
       <w:r>
-        <w:t>Amennyiben a vírusellenőrzés sikeresen lefutott, és létezik csatolmány, akkor a kliens kezdeményezi a csatolmányfájl feltöltését a NAV M2M fájltárolójába. Megadja a csatolmányfájlt és a fájl SHA</w:t>
-      </w:r>
-      <w:r>
-        <w:t>2</w:t>
-      </w:r>
-      <w:r>
-        <w:t xml:space="preserve">-256 </w:t>
+        <w:t xml:space="preserve">Amennyiben a vírusellenőrzés sikeresen lefutott, és létezik csatolmány, akkor a kliens kezdeményezi a csatolmányfájl feltöltését a NAV M2M fájltárolójába. Megadja a csatolmányfájlt és a fájl </w:t>
+      </w:r>
+      <w:r>
+        <w:t>SHA-256</w:t>
+      </w:r>
+      <w:r>
+        <w:t xml:space="preserve"> </w:t>
       </w:r>
       <w:proofErr w:type="spellStart"/>
       <w:r>
@@ -9234,7 +9228,7 @@
                     <pic:cNvPicPr/>
                   </pic:nvPicPr>
                   <pic:blipFill>
-                    <a:blip r:embed="rId9"/>
+                    <a:blip r:embed="rId12"/>
                     <a:stretch>
                       <a:fillRect/>
                     </a:stretch>
@@ -9917,7 +9911,7 @@
                     <pic:cNvPicPr/>
                   </pic:nvPicPr>
                   <pic:blipFill>
-                    <a:blip r:embed="rId10"/>
+                    <a:blip r:embed="rId13"/>
                     <a:stretch>
                       <a:fillRect/>
                     </a:stretch>
@@ -9978,7 +9972,7 @@
                     <pic:cNvPicPr/>
                   </pic:nvPicPr>
                   <pic:blipFill>
-                    <a:blip r:embed="rId11"/>
+                    <a:blip r:embed="rId14"/>
                     <a:stretch>
                       <a:fillRect/>
                     </a:stretch>
@@ -10040,7 +10034,7 @@
                     <pic:cNvPicPr/>
                   </pic:nvPicPr>
                   <pic:blipFill>
-                    <a:blip r:embed="rId12"/>
+                    <a:blip r:embed="rId15"/>
                     <a:stretch>
                       <a:fillRect/>
                     </a:stretch>
@@ -10102,7 +10096,7 @@
                     <pic:cNvPicPr/>
                   </pic:nvPicPr>
                   <pic:blipFill>
-                    <a:blip r:embed="rId13"/>
+                    <a:blip r:embed="rId16"/>
                     <a:stretch>
                       <a:fillRect/>
                     </a:stretch>
@@ -10163,7 +10157,7 @@
                     <pic:cNvPicPr/>
                   </pic:nvPicPr>
                   <pic:blipFill>
-                    <a:blip r:embed="rId14"/>
+                    <a:blip r:embed="rId17"/>
                     <a:stretch>
                       <a:fillRect/>
                     </a:stretch>
@@ -10349,7 +10343,7 @@
             <w:shd w:val="clear" w:color="auto" w:fill="D9D9D9" w:themeFill="background1" w:themeFillShade="D9"/>
           </w:tcPr>
           <w:p>
-            <w:hyperlink r:id="rId15" w:anchor="/DocumentService" w:history="1">
+            <w:hyperlink r:id="rId18" w:anchor="/DocumentService" w:history="1">
               <w:r>
                 <w:rPr>
                   <w:rStyle w:val="Hiperhivatkozs"/>
@@ -10628,7 +10622,7 @@
             <w:shd w:val="clear" w:color="auto" w:fill="D9D9D9" w:themeFill="background1" w:themeFillShade="D9"/>
           </w:tcPr>
           <w:p>
-            <w:hyperlink r:id="rId16" w:anchor="/DocumentService/createDocument" w:history="1">
+            <w:hyperlink r:id="rId19" w:anchor="/DocumentService/createDocument" w:history="1">
               <w:r>
                 <w:rPr>
                   <w:rStyle w:val="Hiperhivatkozs"/>
@@ -11607,7 +11601,7 @@
                     <pic:cNvPicPr/>
                   </pic:nvPicPr>
                   <pic:blipFill>
-                    <a:blip r:embed="rId17"/>
+                    <a:blip r:embed="rId20"/>
                     <a:stretch>
                       <a:fillRect/>
                     </a:stretch>
@@ -12627,7 +12621,7 @@
             <w:shd w:val="clear" w:color="auto" w:fill="D9D9D9" w:themeFill="background1" w:themeFillShade="D9"/>
           </w:tcPr>
           <w:p>
-            <w:hyperlink r:id="rId18" w:anchor="/DocumentService/updateDocument" w:history="1">
+            <w:hyperlink r:id="rId21" w:anchor="/DocumentService/updateDocument" w:history="1">
               <w:r>
                 <w:rPr>
                   <w:rStyle w:val="Hiperhivatkozs"/>
@@ -13608,7 +13602,7 @@
                     <pic:cNvPicPr/>
                   </pic:nvPicPr>
                   <pic:blipFill>
-                    <a:blip r:embed="rId19"/>
+                    <a:blip r:embed="rId22"/>
                     <a:stretch>
                       <a:fillRect/>
                     </a:stretch>
@@ -14686,7 +14680,7 @@
             <w:shd w:val="clear" w:color="auto" w:fill="D9D9D9" w:themeFill="background1" w:themeFillShade="D9"/>
           </w:tcPr>
           <w:p>
-            <w:hyperlink r:id="rId20" w:anchor="/DocumentService/getDocument" w:history="1">
+            <w:hyperlink r:id="rId23" w:anchor="/DocumentService/getDocument" w:history="1">
               <w:r>
                 <w:rPr>
                   <w:rStyle w:val="Hiperhivatkozs"/>
@@ -15017,7 +15011,7 @@
                     <pic:cNvPicPr/>
                   </pic:nvPicPr>
                   <pic:blipFill>
-                    <a:blip r:embed="rId21"/>
+                    <a:blip r:embed="rId24"/>
                     <a:stretch>
                       <a:fillRect/>
                     </a:stretch>
@@ -16001,7 +15995,7 @@
                     <pic:cNvPicPr/>
                   </pic:nvPicPr>
                   <pic:blipFill>
-                    <a:blip r:embed="rId22"/>
+                    <a:blip r:embed="rId25"/>
                     <a:stretch>
                       <a:fillRect/>
                     </a:stretch>
@@ -16283,7 +16277,7 @@
                     <pic:cNvPicPr/>
                   </pic:nvPicPr>
                   <pic:blipFill>
-                    <a:blip r:embed="rId23"/>
+                    <a:blip r:embed="rId26"/>
                     <a:stretch>
                       <a:fillRect/>
                     </a:stretch>
@@ -16798,7 +16792,7 @@
                     <pic:cNvPicPr/>
                   </pic:nvPicPr>
                   <pic:blipFill>
-                    <a:blip r:embed="rId24"/>
+                    <a:blip r:embed="rId27"/>
                     <a:stretch>
                       <a:fillRect/>
                     </a:stretch>
@@ -17009,12 +17003,12 @@
           <w:numId w:val="3"/>
         </w:numPr>
       </w:pPr>
-      <w:bookmarkStart w:id="32" w:name="_Toc166508449"/>
-      <w:bookmarkStart w:id="33" w:name="_Toc171001898"/>
+      <w:bookmarkStart w:id="32" w:name="_Toc171001898"/>
+      <w:bookmarkStart w:id="33" w:name="_Toc166508449"/>
       <w:r>
         <w:t>Bizonylatkezelés általános struktúrái</w:t>
       </w:r>
-      <w:bookmarkEnd w:id="33"/>
+      <w:bookmarkEnd w:id="32"/>
     </w:p>
     <w:p>
       <w:pPr>
@@ -17110,7 +17104,7 @@
                     <pic:cNvPicPr/>
                   </pic:nvPicPr>
                   <pic:blipFill>
-                    <a:blip r:embed="rId25"/>
+                    <a:blip r:embed="rId28"/>
                     <a:stretch>
                       <a:fillRect/>
                     </a:stretch>
@@ -17521,7 +17515,7 @@
         <w:lastRenderedPageBreak/>
         <w:t>Bizonylatkezelés</w:t>
       </w:r>
-      <w:bookmarkEnd w:id="32"/>
+      <w:bookmarkEnd w:id="33"/>
       <w:r>
         <w:t xml:space="preserve"> interfésze</w:t>
       </w:r>
@@ -18120,7 +18114,7 @@
                     <pic:cNvPicPr/>
                   </pic:nvPicPr>
                   <pic:blipFill>
-                    <a:blip r:embed="rId26"/>
+                    <a:blip r:embed="rId29"/>
                     <a:stretch>
                       <a:fillRect/>
                     </a:stretch>
@@ -18552,7 +18546,7 @@
                     <pic:cNvPicPr/>
                   </pic:nvPicPr>
                   <pic:blipFill>
-                    <a:blip r:embed="rId27"/>
+                    <a:blip r:embed="rId30"/>
                     <a:stretch>
                       <a:fillRect/>
                     </a:stretch>
@@ -19161,7 +19155,7 @@
                     <pic:cNvPicPr/>
                   </pic:nvPicPr>
                   <pic:blipFill>
-                    <a:blip r:embed="rId28"/>
+                    <a:blip r:embed="rId31"/>
                     <a:stretch>
                       <a:fillRect/>
                     </a:stretch>
@@ -19538,7 +19532,7 @@
                     <pic:cNvPicPr/>
                   </pic:nvPicPr>
                   <pic:blipFill>
-                    <a:blip r:embed="rId29"/>
+                    <a:blip r:embed="rId32"/>
                     <a:stretch>
                       <a:fillRect/>
                     </a:stretch>
@@ -20201,7 +20195,7 @@
                     <pic:cNvPicPr/>
                   </pic:nvPicPr>
                   <pic:blipFill>
-                    <a:blip r:embed="rId30"/>
+                    <a:blip r:embed="rId33"/>
                     <a:stretch>
                       <a:fillRect/>
                     </a:stretch>
@@ -20484,7 +20478,7 @@
                     <pic:cNvPicPr/>
                   </pic:nvPicPr>
                   <pic:blipFill>
-                    <a:blip r:embed="rId31"/>
+                    <a:blip r:embed="rId34"/>
                     <a:stretch>
                       <a:fillRect/>
                     </a:stretch>
@@ -21209,12 +21203,12 @@
     <w:p/>
     <w:p/>
     <w:sectPr>
-      <w:headerReference w:type="even" r:id="rId32"/>
-      <w:headerReference w:type="default" r:id="rId33"/>
-      <w:footerReference w:type="even" r:id="rId34"/>
-      <w:footerReference w:type="default" r:id="rId35"/>
-      <w:headerReference w:type="first" r:id="rId36"/>
-      <w:footerReference w:type="first" r:id="rId37"/>
+      <w:headerReference w:type="even" r:id="rId35"/>
+      <w:headerReference w:type="default" r:id="rId36"/>
+      <w:footerReference w:type="even" r:id="rId37"/>
+      <w:footerReference w:type="default" r:id="rId38"/>
+      <w:headerReference w:type="first" r:id="rId39"/>
+      <w:footerReference w:type="first" r:id="rId40"/>
       <w:pgSz w:w="11906" w:h="16838"/>
       <w:pgMar w:top="1798" w:right="1391" w:bottom="1407" w:left="1440" w:header="708" w:footer="892" w:gutter="0"/>
       <w:cols w:space="708"/>
@@ -24096,10 +24090,25 @@
 </file>
 
 <file path=customXml/item1.xml><?xml version="1.0" encoding="utf-8"?>
+<p:properties xmlns:p="http://schemas.microsoft.com/office/2006/metadata/properties" xmlns:xsi="http://www.w3.org/2001/XMLSchema-instance" xmlns:pc="http://schemas.microsoft.com/office/infopath/2007/PartnerControls">
+  <documentManagement/>
+</p:properties>
+</file>
+
+<file path=customXml/item2.xml><?xml version="1.0" encoding="utf-8"?>
+<?mso-contentType ?>
+<FormTemplates xmlns="http://schemas.microsoft.com/sharepoint/v3/contenttype/forms">
+  <Display>DocumentLibraryForm</Display>
+  <Edit>DocumentLibraryForm</Edit>
+  <New>DocumentLibraryForm</New>
+</FormTemplates>
+</file>
+
+<file path=customXml/item3.xml><?xml version="1.0" encoding="utf-8"?>
 <b:Sources xmlns:b="http://schemas.openxmlformats.org/officeDocument/2006/bibliography" xmlns="http://schemas.openxmlformats.org/officeDocument/2006/bibliography" SelectedStyle="\APASixthEditionOfficeOnline.xsl" StyleName="APA" Version="6"/>
 </file>
 
-<file path=customXml/item2.xml><?xml version="1.0" encoding="utf-8"?>
+<file path=customXml/item4.xml><?xml version="1.0" encoding="utf-8"?>
 <ct:contentTypeSchema xmlns:ct="http://schemas.microsoft.com/office/2006/metadata/contentType" xmlns:ma="http://schemas.microsoft.com/office/2006/metadata/properties/metaAttributes" ct:_="" ma:_="" ma:contentTypeName="Dokumentum" ma:contentTypeID="0x010100547A55C068818A43A8BB2703D743D8BE" ma:contentTypeVersion="0" ma:contentTypeDescription="Új dokumentum létrehozása." ma:contentTypeScope="" ma:versionID="677179708cd6a2061476446520c1c416">
   <xsd:schema xmlns:xsd="http://www.w3.org/2001/XMLSchema" xmlns:xs="http://www.w3.org/2001/XMLSchema" xmlns:p="http://schemas.microsoft.com/office/2006/metadata/properties" targetNamespace="http://schemas.microsoft.com/office/2006/metadata/properties" ma:root="true" ma:fieldsID="08dee037046ad32af3116d3be75d37a6">
     <xsd:element name="properties">
@@ -24213,22 +24222,24 @@
 </ct:contentTypeSchema>
 </file>
 
-<file path=customXml/item3.xml><?xml version="1.0" encoding="utf-8"?>
-<?mso-contentType ?>
-<FormTemplates xmlns="http://schemas.microsoft.com/sharepoint/v3/contenttype/forms">
-  <Display>DocumentLibraryForm</Display>
-  <Edit>DocumentLibraryForm</Edit>
-  <New>DocumentLibraryForm</New>
-</FormTemplates>
+<file path=customXml/itemProps1.xml><?xml version="1.0" encoding="utf-8"?>
+<ds:datastoreItem xmlns:ds="http://schemas.openxmlformats.org/officeDocument/2006/customXml" ds:itemID="{BDE212CA-BC8E-45BB-9616-6296F64F802D}">
+  <ds:schemaRefs>
+    <ds:schemaRef ds:uri="http://schemas.microsoft.com/office/2006/metadata/properties"/>
+    <ds:schemaRef ds:uri="http://schemas.microsoft.com/office/infopath/2007/PartnerControls"/>
+  </ds:schemaRefs>
+</ds:datastoreItem>
 </file>
 
-<file path=customXml/item4.xml><?xml version="1.0" encoding="utf-8"?>
-<p:properties xmlns:p="http://schemas.microsoft.com/office/2006/metadata/properties" xmlns:xsi="http://www.w3.org/2001/XMLSchema-instance" xmlns:pc="http://schemas.microsoft.com/office/infopath/2007/PartnerControls">
-  <documentManagement/>
-</p:properties>
+<file path=customXml/itemProps2.xml><?xml version="1.0" encoding="utf-8"?>
+<ds:datastoreItem xmlns:ds="http://schemas.openxmlformats.org/officeDocument/2006/customXml" ds:itemID="{28923AFE-DC5A-4221-AE77-BD20F9C4CF75}">
+  <ds:schemaRefs>
+    <ds:schemaRef ds:uri="http://schemas.microsoft.com/sharepoint/v3/contenttype/forms"/>
+  </ds:schemaRefs>
+</ds:datastoreItem>
 </file>
 
-<file path=customXml/itemProps1.xml><?xml version="1.0" encoding="utf-8"?>
+<file path=customXml/itemProps3.xml><?xml version="1.0" encoding="utf-8"?>
 <ds:datastoreItem xmlns:ds="http://schemas.openxmlformats.org/officeDocument/2006/customXml" ds:itemID="{591D78F0-EE4D-4606-A14C-1D681FC99DBF}">
   <ds:schemaRefs>
     <ds:schemaRef ds:uri="http://schemas.openxmlformats.org/officeDocument/2006/bibliography"/>
@@ -24236,14 +24247,18 @@
 </ds:datastoreItem>
 </file>
 
-<file path=customXml/itemProps2.xml><?xml version="1.0" encoding="utf-8"?>
-<ds:datastoreItem xmlns:ds="http://schemas.openxmlformats.org/officeDocument/2006/customXml" ds:itemID="{5DBE1F02-EA77-40BD-91B2-6714162069BC}"/>
-</file>
-
-<file path=customXml/itemProps3.xml><?xml version="1.0" encoding="utf-8"?>
-<ds:datastoreItem xmlns:ds="http://schemas.openxmlformats.org/officeDocument/2006/customXml" ds:itemID="{28923AFE-DC5A-4221-AE77-BD20F9C4CF75}"/>
-</file>
-
 <file path=customXml/itemProps4.xml><?xml version="1.0" encoding="utf-8"?>
-<ds:datastoreItem xmlns:ds="http://schemas.openxmlformats.org/officeDocument/2006/customXml" ds:itemID="{BDE212CA-BC8E-45BB-9616-6296F64F802D}"/>
+<ds:datastoreItem xmlns:ds="http://schemas.openxmlformats.org/officeDocument/2006/customXml" ds:itemID="{5DBE1F02-EA77-40BD-91B2-6714162069BC}">
+  <ds:schemaRefs>
+    <ds:schemaRef ds:uri="http://schemas.microsoft.com/office/2006/metadata/contentType"/>
+    <ds:schemaRef ds:uri="http://schemas.microsoft.com/office/2006/metadata/properties/metaAttributes"/>
+    <ds:schemaRef ds:uri="http://www.w3.org/2001/XMLSchema"/>
+    <ds:schemaRef ds:uri="http://schemas.microsoft.com/office/2006/metadata/properties"/>
+    <ds:schemaRef ds:uri="http://schemas.openxmlformats.org/package/2006/metadata/core-properties"/>
+    <ds:schemaRef ds:uri="http://purl.org/dc/elements/1.1/"/>
+    <ds:schemaRef ds:uri="http://purl.org/dc/terms/"/>
+    <ds:schemaRef ds:uri="http://schemas.microsoft.com/internal/obd"/>
+    <ds:schemaRef ds:uri="http://schemas.microsoft.com/office/infopath/2007/PartnerControls"/>
+  </ds:schemaRefs>
+</ds:datastoreItem>
 </file>
</xml_diff>